<commit_message>
Handling again the missing values
</commit_message>
<xml_diff>
--- a/Federico_Ariton_DVizHDip_Report_CA1.docx
+++ b/Federico_Ariton_DVizHDip_Report_CA1.docx
@@ -3,11 +3,175 @@
 <w:document xmlns:wpc="http://schemas.microsoft.com/office/word/2010/wordprocessingCanvas" xmlns:cx="http://schemas.microsoft.com/office/drawing/2014/chartex" xmlns:cx1="http://schemas.microsoft.com/office/drawing/2015/9/8/chartex" xmlns:cx2="http://schemas.microsoft.com/office/drawing/2015/10/21/chartex" xmlns:cx3="http://schemas.microsoft.com/office/drawing/2016/5/9/chartex" xmlns:cx4="http://schemas.microsoft.com/office/drawing/2016/5/10/chartex" xmlns:cx5="http://schemas.microsoft.com/office/drawing/2016/5/11/chartex" xmlns:cx6="http://schemas.microsoft.com/office/drawing/2016/5/12/chartex" xmlns:cx7="http://schemas.microsoft.com/office/drawing/2016/5/13/chartex" xmlns:cx8="http://schemas.microsoft.com/office/drawing/2016/5/14/chartex" xmlns:mc="http://schemas.openxmlformats.org/markup-compatibility/2006" xmlns:aink="http://schemas.microsoft.com/office/drawing/2016/ink" xmlns:am3d="http://schemas.microsoft.com/office/drawing/2017/model3d" xmlns:o="urn:schemas-microsoft-com:office:office" xmlns:oel="http://schemas.microsoft.com/office/2019/extlst" xmlns:r="http://schemas.openxmlformats.org/officeDocument/2006/relationships" xmlns:m="http://schemas.openxmlformats.org/officeDocument/2006/math" xmlns:v="urn:schemas-microsoft-com:vml" xmlns:wp14="http://schemas.microsoft.com/office/word/2010/wordprocessingDrawing" xmlns:wp="http://schemas.openxmlformats.org/drawingml/2006/wordprocessingDrawing" xmlns:w10="urn:schemas-microsoft-com:office:word" xmlns:w="http://schemas.openxmlformats.org/wordprocessingml/2006/main" xmlns:w14="http://schemas.microsoft.com/office/word/2010/wordml" xmlns:w15="http://schemas.microsoft.com/office/word/2012/wordml" xmlns:w16cex="http://schemas.microsoft.com/office/word/2018/wordml/cex" xmlns:w16cid="http://schemas.microsoft.com/office/word/2016/wordml/cid" xmlns:w16="http://schemas.microsoft.com/office/word/2018/wordml" xmlns:w16sdtdh="http://schemas.microsoft.com/office/word/2020/wordml/sdtdatahash" xmlns:w16se="http://schemas.microsoft.com/office/word/2015/wordml/symex" xmlns:wpg="http://schemas.microsoft.com/office/word/2010/wordprocessingGroup" xmlns:wpi="http://schemas.microsoft.com/office/word/2010/wordprocessingInk" xmlns:wne="http://schemas.microsoft.com/office/word/2006/wordml" xmlns:wps="http://schemas.microsoft.com/office/word/2010/wordprocessingShape" mc:Ignorable="w14 w15 w16se w16cid w16 w16cex w16sdtdh wp14">
   <w:body>
     <w:p/>
+    <w:p>
+      <w:bookmarkStart w:id="0" w:name="_Hlk161688116"/>
+      <w:r>
+        <w:drawing>
+          <wp:inline distT="0" distB="0" distL="0" distR="0" wp14:anchorId="53E01DBA" wp14:editId="6BFE22CF">
+            <wp:extent cx="3700130" cy="2979474"/>
+            <wp:effectExtent l="0" t="0" r="0" b="0"/>
+            <wp:docPr id="755522291" name="Imagen 1"/>
+            <wp:cNvGraphicFramePr>
+              <a:graphicFrameLocks xmlns:a="http://schemas.openxmlformats.org/drawingml/2006/main" noChangeAspect="1"/>
+            </wp:cNvGraphicFramePr>
+            <a:graphic xmlns:a="http://schemas.openxmlformats.org/drawingml/2006/main">
+              <a:graphicData uri="http://schemas.openxmlformats.org/drawingml/2006/picture">
+                <pic:pic xmlns:pic="http://schemas.openxmlformats.org/drawingml/2006/picture">
+                  <pic:nvPicPr>
+                    <pic:cNvPr id="755522291" name=""/>
+                    <pic:cNvPicPr/>
+                  </pic:nvPicPr>
+                  <pic:blipFill>
+                    <a:blip r:embed="rId4"/>
+                    <a:stretch>
+                      <a:fillRect/>
+                    </a:stretch>
+                  </pic:blipFill>
+                  <pic:spPr>
+                    <a:xfrm>
+                      <a:off x="0" y="0"/>
+                      <a:ext cx="3722633" cy="2997594"/>
+                    </a:xfrm>
+                    <a:prstGeom prst="rect">
+                      <a:avLst/>
+                    </a:prstGeom>
+                  </pic:spPr>
+                </pic:pic>
+              </a:graphicData>
+            </a:graphic>
+          </wp:inline>
+        </w:drawing>
+      </w:r>
+    </w:p>
+    <w:p/>
+    <w:p>
+      <w:r>
+        <w:t>Part 1: Question 1 - Top 5 Games by Global Sales</w:t>
+      </w:r>
+    </w:p>
+    <w:p>
+      <w:r>
+        <w:t>Data Analysis and Visualization:</w:t>
+      </w:r>
+    </w:p>
+    <w:p/>
+    <w:p>
+      <w:r>
+        <w:t>Data Selection: Identified the top 5 games by sorting the dataset based on '</w:t>
+      </w:r>
+      <w:proofErr w:type="spellStart"/>
+      <w:r>
+        <w:t>Global_Sales</w:t>
+      </w:r>
+      <w:proofErr w:type="spellEnd"/>
+      <w:r>
+        <w:t>'.</w:t>
+      </w:r>
+    </w:p>
+    <w:p>
+      <w:r>
+        <w:t>Visualization Design: Used a horizontal bar chart for a clear and straightforward representation.</w:t>
+      </w:r>
+    </w:p>
+    <w:p>
+      <w:r>
+        <w:t>Design Decisions:</w:t>
+      </w:r>
+    </w:p>
+    <w:p>
+      <w:r>
+        <w:t>Palette: Chose the '</w:t>
+      </w:r>
+      <w:proofErr w:type="spellStart"/>
+      <w:r>
+        <w:t>coolwarm</w:t>
+      </w:r>
+      <w:proofErr w:type="spellEnd"/>
+      <w:r>
+        <w:t>' palette for an appealing contrast.</w:t>
+      </w:r>
+    </w:p>
+    <w:p>
+      <w:r>
+        <w:t>Bar Orientation: Horizontal bars provide better readability for game names.</w:t>
+      </w:r>
+    </w:p>
+    <w:p>
+      <w:r>
+        <w:t>Gridlines and Labels: Added for ease of reading sales figures.</w:t>
+      </w:r>
+    </w:p>
+    <w:p>
+      <w:r>
+        <w:t>Title and Labels: Clearly specified to convey the purpose of the chart.</w:t>
+      </w:r>
+    </w:p>
+    <w:p>
+      <w:r>
+        <w:t>Top 5 Games by Global Sales:</w:t>
+      </w:r>
+    </w:p>
+    <w:p/>
+    <w:p>
+      <w:r>
+        <w:t>Wii Sports: 82.53 million</w:t>
+      </w:r>
+    </w:p>
+    <w:p>
+      <w:r>
+        <w:t>Super Mario Bros.: 40.24 million</w:t>
+      </w:r>
+    </w:p>
+    <w:p>
+      <w:r>
+        <w:t>Mario Kart Wii: 35.52 million</w:t>
+      </w:r>
+    </w:p>
+    <w:p>
+      <w:r>
+        <w:t>Wii Sports Resort: 32.77 million</w:t>
+      </w:r>
+    </w:p>
+    <w:p>
+      <w:proofErr w:type="spellStart"/>
+      <w:r>
+        <w:lastRenderedPageBreak/>
+        <w:t>Pokemon</w:t>
+      </w:r>
+      <w:proofErr w:type="spellEnd"/>
+      <w:r>
+        <w:t xml:space="preserve"> Red/</w:t>
+      </w:r>
+      <w:proofErr w:type="spellStart"/>
+      <w:r>
+        <w:t>Pokemon</w:t>
+      </w:r>
+      <w:proofErr w:type="spellEnd"/>
+      <w:r>
+        <w:t xml:space="preserve"> Blue: 31.37 million</w:t>
+      </w:r>
+    </w:p>
     <w:p/>
     <w:p/>
     <w:p>
       <w:r>
-        <w:t>Part 1: Question 1 - Top 5 Games by Global Sales</w:t>
+        <w:t xml:space="preserve">Part 1: Question 2 - Correlation between </w:t>
+      </w:r>
+      <w:proofErr w:type="spellStart"/>
+      <w:r>
+        <w:t>NA_Sales</w:t>
+      </w:r>
+      <w:proofErr w:type="spellEnd"/>
+      <w:r>
+        <w:t xml:space="preserve"> and </w:t>
+      </w:r>
+      <w:proofErr w:type="spellStart"/>
+      <w:r>
+        <w:t>JP_Sales</w:t>
+      </w:r>
+      <w:proofErr w:type="spellEnd"/>
+      <w:r>
+        <w:t xml:space="preserve"> (2010-2014)</w:t>
       </w:r>
     </w:p>
     <w:p>
@@ -18,20 +182,33 @@
     <w:p/>
     <w:p>
       <w:r>
-        <w:t>Data Selection: Identified the top 5 games by sorting the dataset based on '</w:t>
+        <w:t>Data Filtering: Selected data for the years 2010-2014.</w:t>
+      </w:r>
+    </w:p>
+    <w:p>
+      <w:r>
+        <w:t xml:space="preserve">Correlation Calculation: Computed the Pearson correlation coefficient between </w:t>
       </w:r>
       <w:proofErr w:type="spellStart"/>
       <w:r>
-        <w:t>Global_Sales</w:t>
+        <w:t>NA_Sales</w:t>
       </w:r>
       <w:proofErr w:type="spellEnd"/>
       <w:r>
-        <w:t>'.</w:t>
-      </w:r>
-    </w:p>
-    <w:p>
-      <w:r>
-        <w:t>Visualization Design: Used a horizontal bar chart for a clear and straightforward representation.</w:t>
+        <w:t xml:space="preserve"> and </w:t>
+      </w:r>
+      <w:proofErr w:type="spellStart"/>
+      <w:r>
+        <w:t>JP_Sales</w:t>
+      </w:r>
+      <w:proofErr w:type="spellEnd"/>
+      <w:r>
+        <w:t>.</w:t>
+      </w:r>
+    </w:p>
+    <w:p>
+      <w:r>
+        <w:t>Visualization Design: Used a heatmap to visually represent the correlation.</w:t>
       </w:r>
     </w:p>
     <w:p>
@@ -41,196 +218,59 @@
     </w:p>
     <w:p>
       <w:r>
-        <w:t>Palette: Chose the '</w:t>
+        <w:t>Color Map (</w:t>
       </w:r>
       <w:proofErr w:type="spellStart"/>
       <w:r>
-        <w:t>coolwarm</w:t>
+        <w:t>cmap</w:t>
       </w:r>
       <w:proofErr w:type="spellEnd"/>
       <w:r>
-        <w:t>' palette for an appealing contrast.</w:t>
-      </w:r>
-    </w:p>
-    <w:p>
-      <w:r>
-        <w:t>Bar Orientation: Horizontal bars provide better readability for game names.</w:t>
-      </w:r>
-    </w:p>
-    <w:p>
-      <w:r>
-        <w:t>Gridlines and Labels: Added for ease of reading sales figures.</w:t>
-      </w:r>
-    </w:p>
-    <w:p>
-      <w:r>
-        <w:t>Title and Labels: Clearly specified to convey the purpose of the chart.</w:t>
-      </w:r>
-    </w:p>
-    <w:p>
-      <w:r>
-        <w:t>Top 5 Games by Global Sales:</w:t>
+        <w:t>): 'Blues' palette for a calm and clear visual representation of correlation values.</w:t>
+      </w:r>
+    </w:p>
+    <w:p>
+      <w:r>
+        <w:t>Annotations: Enabled to show exact correlation values.</w:t>
+      </w:r>
+    </w:p>
+    <w:p>
+      <w:r>
+        <w:t>No Color Bar (cbar): Omitted as the focus is on a single correlation value, making a color bar less relevant.</w:t>
+      </w:r>
+    </w:p>
+    <w:p>
+      <w:r>
+        <w:t>Title and Labels: Clearly defined for comprehension.</w:t>
       </w:r>
     </w:p>
     <w:p/>
     <w:p>
       <w:r>
-        <w:t>Wii Sports: 82.53 million</w:t>
-      </w:r>
-    </w:p>
-    <w:p>
-      <w:r>
-        <w:t>Super Mario Bros.: 40.24 million</w:t>
-      </w:r>
-    </w:p>
-    <w:p>
-      <w:r>
-        <w:t>Mario Kart Wii: 35.52 million</w:t>
-      </w:r>
-    </w:p>
-    <w:p>
-      <w:r>
-        <w:t>Wii Sports Resort: 32.77 million</w:t>
-      </w:r>
-    </w:p>
-    <w:p>
+        <w:t>Findings:</w:t>
+      </w:r>
+    </w:p>
+    <w:p>
+      <w:r>
+        <w:t xml:space="preserve">The correlation coefficient between </w:t>
+      </w:r>
       <w:proofErr w:type="spellStart"/>
       <w:r>
-        <w:t>Pokemon</w:t>
+        <w:t>NA_Sales</w:t>
       </w:r>
       <w:proofErr w:type="spellEnd"/>
       <w:r>
-        <w:t xml:space="preserve"> Red/</w:t>
+        <w:t xml:space="preserve"> and </w:t>
       </w:r>
       <w:proofErr w:type="spellStart"/>
       <w:r>
-        <w:t>Pokemon</w:t>
+        <w:t>JP_Sales</w:t>
       </w:r>
       <w:proofErr w:type="spellEnd"/>
       <w:r>
-        <w:t xml:space="preserve"> Blue: 31.37 million</w:t>
-      </w:r>
-    </w:p>
-    <w:p/>
-    <w:p/>
-    <w:p>
-      <w:r>
-        <w:t xml:space="preserve">Part 1: Question 2 - Correlation between </w:t>
-      </w:r>
-      <w:proofErr w:type="spellStart"/>
-      <w:r>
-        <w:t>NA_Sales</w:t>
-      </w:r>
-      <w:proofErr w:type="spellEnd"/>
-      <w:r>
-        <w:t xml:space="preserve"> and </w:t>
-      </w:r>
-      <w:proofErr w:type="spellStart"/>
-      <w:r>
-        <w:t>JP_Sales</w:t>
-      </w:r>
-      <w:proofErr w:type="spellEnd"/>
-      <w:r>
-        <w:t xml:space="preserve"> (2010-2014)</w:t>
-      </w:r>
-    </w:p>
-    <w:p>
-      <w:r>
-        <w:t>Data Analysis and Visualization:</w:t>
-      </w:r>
-    </w:p>
-    <w:p/>
-    <w:p>
-      <w:r>
-        <w:t>Data Filtering: Selected data for the years 2010-2014.</w:t>
-      </w:r>
-    </w:p>
-    <w:p>
-      <w:r>
-        <w:t xml:space="preserve">Correlation Calculation: Computed the Pearson correlation coefficient between </w:t>
-      </w:r>
-      <w:proofErr w:type="spellStart"/>
-      <w:r>
-        <w:t>NA_Sales</w:t>
-      </w:r>
-      <w:proofErr w:type="spellEnd"/>
-      <w:r>
-        <w:t xml:space="preserve"> and </w:t>
-      </w:r>
-      <w:proofErr w:type="spellStart"/>
-      <w:r>
-        <w:t>JP_Sales</w:t>
-      </w:r>
-      <w:proofErr w:type="spellEnd"/>
-      <w:r>
-        <w:t>.</w:t>
-      </w:r>
-    </w:p>
-    <w:p>
-      <w:r>
-        <w:t>Visualization Design: Used a heatmap to visually represent the correlation.</w:t>
-      </w:r>
-    </w:p>
-    <w:p>
-      <w:r>
-        <w:t>Design Decisions:</w:t>
-      </w:r>
-    </w:p>
-    <w:p>
-      <w:r>
-        <w:lastRenderedPageBreak/>
-        <w:t>Color Map (</w:t>
-      </w:r>
-      <w:proofErr w:type="spellStart"/>
-      <w:r>
-        <w:t>cmap</w:t>
-      </w:r>
-      <w:proofErr w:type="spellEnd"/>
-      <w:r>
-        <w:t>): 'Blues' palette for a calm and clear visual representation of correlation values.</w:t>
-      </w:r>
-    </w:p>
-    <w:p>
-      <w:r>
-        <w:t>Annotations: Enabled to show exact correlation values.</w:t>
-      </w:r>
-    </w:p>
-    <w:p>
-      <w:r>
-        <w:t>No Color Bar (cbar): Omitted as the focus is on a single correlation value, making a color bar less relevant.</w:t>
-      </w:r>
-    </w:p>
-    <w:p>
-      <w:r>
-        <w:t>Title and Labels: Clearly defined for comprehension.</w:t>
-      </w:r>
-    </w:p>
-    <w:p/>
-    <w:p>
-      <w:r>
-        <w:t>Findings:</w:t>
-      </w:r>
-    </w:p>
-    <w:p>
-      <w:r>
-        <w:t xml:space="preserve">The correlation coefficient between </w:t>
-      </w:r>
-      <w:proofErr w:type="spellStart"/>
-      <w:r>
-        <w:t>NA_Sales</w:t>
-      </w:r>
-      <w:proofErr w:type="spellEnd"/>
-      <w:r>
-        <w:t xml:space="preserve"> and </w:t>
-      </w:r>
-      <w:proofErr w:type="spellStart"/>
-      <w:r>
-        <w:t>JP_Sales</w:t>
-      </w:r>
-      <w:proofErr w:type="spellEnd"/>
-      <w:r>
         <w:t xml:space="preserve"> for the years 2010-2014 is approximately 0.26, indicating a weak positive correlation.</w:t>
       </w:r>
+      <w:bookmarkEnd w:id="0"/>
     </w:p>
     <w:sectPr>
       <w:pgSz w:w="12240" w:h="15840"/>

</xml_diff>